<commit_message>
Rename resume file and update download link
</commit_message>
<xml_diff>
--- a/PDF/Hina Farrukh-AirCanada-Resumre.docx
+++ b/PDF/Hina Farrukh-AirCanada-Resumre.docx
@@ -169,16 +169,16 @@
         <mc:AlternateContent>
           <mc:Choice Requires="wps">
             <w:drawing>
-              <wp:anchor distT="0" distB="0" distL="114300" distR="114300" simplePos="0" relativeHeight="251673617" behindDoc="0" locked="1" layoutInCell="1" allowOverlap="1" wp14:anchorId="35891A91" wp14:editId="67CD046A">
+              <wp:anchor distT="0" distB="0" distL="114300" distR="114300" simplePos="0" relativeHeight="251673617" behindDoc="0" locked="1" layoutInCell="1" allowOverlap="1" wp14:anchorId="35891A91" wp14:editId="3AC8FC83">
                 <wp:simplePos x="0" y="0"/>
                 <wp:positionH relativeFrom="column">
-                  <wp:posOffset>248285</wp:posOffset>
+                  <wp:posOffset>250190</wp:posOffset>
                 </wp:positionH>
                 <wp:positionV relativeFrom="page">
-                  <wp:posOffset>2267585</wp:posOffset>
+                  <wp:posOffset>2269490</wp:posOffset>
                 </wp:positionV>
-                <wp:extent cx="1609090" cy="259080"/>
-                <wp:effectExtent l="0" t="0" r="0" b="7620"/>
+                <wp:extent cx="1790700" cy="271780"/>
+                <wp:effectExtent l="0" t="0" r="0" b="0"/>
                 <wp:wrapNone/>
                 <wp:docPr id="26" name="Text Box 26"/>
                 <wp:cNvGraphicFramePr/>
@@ -189,7 +189,7 @@
                       <wps:spPr>
                         <a:xfrm>
                           <a:off x="0" y="0"/>
-                          <a:ext cx="1609090" cy="259080"/>
+                          <a:ext cx="1790700" cy="271780"/>
                         </a:xfrm>
                         <a:prstGeom prst="rect">
                           <a:avLst/>
@@ -252,7 +252,7 @@
           </mc:Choice>
           <mc:Fallback>
             <w:pict>
-              <v:shape w14:anchorId="35891A91" id="Text Box 26" o:spid="_x0000_s1027" type="#_x0000_t202" style="position:absolute;margin-left:19.55pt;margin-top:178.55pt;width:126.7pt;height:20.4pt;z-index:251673617;visibility:visible;mso-wrap-style:square;mso-width-percent:0;mso-height-percent:0;mso-wrap-distance-left:9pt;mso-wrap-distance-top:0;mso-wrap-distance-right:9pt;mso-wrap-distance-bottom:0;mso-position-horizontal:absolute;mso-position-horizontal-relative:text;mso-position-vertical:absolute;mso-position-vertical-relative:page;mso-width-percent:0;mso-height-percent:0;mso-width-relative:margin;mso-height-relative:margin;v-text-anchor:top" o:gfxdata="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" filled="f" stroked="f">
+              <v:shape w14:anchorId="35891A91" id="Text Box 26" o:spid="_x0000_s1027" type="#_x0000_t202" style="position:absolute;margin-left:19.7pt;margin-top:178.7pt;width:141pt;height:21.4pt;z-index:251673617;visibility:visible;mso-wrap-style:square;mso-width-percent:0;mso-height-percent:0;mso-wrap-distance-left:9pt;mso-wrap-distance-top:0;mso-wrap-distance-right:9pt;mso-wrap-distance-bottom:0;mso-position-horizontal:absolute;mso-position-horizontal-relative:text;mso-position-vertical:absolute;mso-position-vertical-relative:page;mso-width-percent:0;mso-height-percent:0;mso-width-relative:margin;mso-height-relative:margin;v-text-anchor:top" o:gfxdata="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" filled="f" stroked="f">
                 <v:textbox inset="1.2mm,,1mm">
                   <w:txbxContent>
                     <w:p>
@@ -285,15 +285,15 @@
         <mc:AlternateContent>
           <mc:Choice Requires="wps">
             <w:drawing>
-              <wp:anchor distT="0" distB="0" distL="114300" distR="114300" simplePos="0" relativeHeight="251674641" behindDoc="0" locked="1" layoutInCell="1" allowOverlap="1" wp14:anchorId="3F2F4B3F" wp14:editId="14668994">
+              <wp:anchor distT="0" distB="0" distL="114300" distR="114300" simplePos="0" relativeHeight="251674641" behindDoc="0" locked="1" layoutInCell="1" allowOverlap="1" wp14:anchorId="3F2F4B3F" wp14:editId="2C9C8F5C">
                 <wp:simplePos x="0" y="0"/>
                 <wp:positionH relativeFrom="column">
-                  <wp:posOffset>250825</wp:posOffset>
+                  <wp:posOffset>250190</wp:posOffset>
                 </wp:positionH>
                 <wp:positionV relativeFrom="page">
-                  <wp:posOffset>2649855</wp:posOffset>
+                  <wp:posOffset>2650490</wp:posOffset>
                 </wp:positionV>
-                <wp:extent cx="1609090" cy="266700"/>
+                <wp:extent cx="1609090" cy="381000"/>
                 <wp:effectExtent l="0" t="0" r="0" b="0"/>
                 <wp:wrapNone/>
                 <wp:docPr id="27" name="Text Box 27"/>
@@ -305,7 +305,7 @@
                       <wps:spPr>
                         <a:xfrm>
                           <a:off x="0" y="0"/>
-                          <a:ext cx="1609090" cy="266700"/>
+                          <a:ext cx="1609090" cy="381000"/>
                         </a:xfrm>
                         <a:prstGeom prst="rect">
                           <a:avLst/>
@@ -349,6 +349,24 @@
                                 <w:t>LinkedIn Profile</w:t>
                               </w:r>
                             </w:hyperlink>
+                            <w:r>
+                              <w:t xml:space="preserve"> / </w:t>
+                            </w:r>
+                            <w:hyperlink r:id="rId10" w:history="1">
+                              <w:r>
+                                <w:rPr>
+                                  <w:rStyle w:val="Hyperlink"/>
+                                  <w:highlight w:val="yellow"/>
+                                </w:rPr>
+                                <w:t>Portfolio link</w:t>
+                              </w:r>
+                            </w:hyperlink>
+                          </w:p>
+                          <w:p>
+                            <w:pPr>
+                              <w:pStyle w:val="NoSpacing"/>
+                              <w:spacing w:line="192" w:lineRule="auto"/>
+                            </w:pPr>
                           </w:p>
                           <w:p>
                             <w:pPr>
@@ -377,7 +395,7 @@
           </mc:Choice>
           <mc:Fallback>
             <w:pict>
-              <v:shape w14:anchorId="3F2F4B3F" id="Text Box 27" o:spid="_x0000_s1028" type="#_x0000_t202" style="position:absolute;margin-left:19.75pt;margin-top:208.65pt;width:126.7pt;height:21pt;z-index:251674641;visibility:visible;mso-wrap-style:square;mso-width-percent:0;mso-height-percent:0;mso-wrap-distance-left:9pt;mso-wrap-distance-top:0;mso-wrap-distance-right:9pt;mso-wrap-distance-bottom:0;mso-position-horizontal:absolute;mso-position-horizontal-relative:text;mso-position-vertical:absolute;mso-position-vertical-relative:page;mso-width-percent:0;mso-height-percent:0;mso-width-relative:margin;mso-height-relative:margin;v-text-anchor:top" o:gfxdata="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" filled="f" stroked="f">
+              <v:shape w14:anchorId="3F2F4B3F" id="Text Box 27" o:spid="_x0000_s1028" type="#_x0000_t202" style="position:absolute;margin-left:19.7pt;margin-top:208.7pt;width:126.7pt;height:30pt;z-index:251674641;visibility:visible;mso-wrap-style:square;mso-width-percent:0;mso-height-percent:0;mso-wrap-distance-left:9pt;mso-wrap-distance-top:0;mso-wrap-distance-right:9pt;mso-wrap-distance-bottom:0;mso-position-horizontal:absolute;mso-position-horizontal-relative:text;mso-position-vertical:absolute;mso-position-vertical-relative:page;mso-width-percent:0;mso-height-percent:0;mso-width-relative:margin;mso-height-relative:margin;v-text-anchor:top" o:gfxdata="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" filled="f" stroked="f">
                 <v:textbox inset="1.2mm,,1mm">
                   <w:txbxContent>
                     <w:p>
@@ -388,7 +406,7 @@
                           <w:rFonts w:ascii="Aptos ExtraBold" w:hAnsi="Aptos ExtraBold"/>
                         </w:rPr>
                       </w:pPr>
-                      <w:hyperlink r:id="rId10" w:history="1">
+                      <w:hyperlink r:id="rId11" w:history="1">
                         <w:r>
                           <w:rPr>
                             <w:rStyle w:val="Hyperlink"/>
@@ -397,6 +415,24 @@
                           <w:t>LinkedIn Profile</w:t>
                         </w:r>
                       </w:hyperlink>
+                      <w:r>
+                        <w:t xml:space="preserve"> / </w:t>
+                      </w:r>
+                      <w:hyperlink r:id="rId12" w:history="1">
+                        <w:r>
+                          <w:rPr>
+                            <w:rStyle w:val="Hyperlink"/>
+                            <w:highlight w:val="yellow"/>
+                          </w:rPr>
+                          <w:t>Portfolio link</w:t>
+                        </w:r>
+                      </w:hyperlink>
+                    </w:p>
+                    <w:p>
+                      <w:pPr>
+                        <w:pStyle w:val="NoSpacing"/>
+                        <w:spacing w:line="192" w:lineRule="auto"/>
+                      </w:pPr>
                     </w:p>
                     <w:p>
                       <w:pPr>
@@ -577,13 +613,13 @@
                           </pic:cNvPicPr>
                         </pic:nvPicPr>
                         <pic:blipFill>
-                          <a:blip r:embed="rId11">
+                          <a:blip r:embed="rId13">
                             <a:extLst>
                               <a:ext uri="{28A0092B-C50C-407E-A947-70E740481C1C}">
                                 <a14:useLocalDpi xmlns:a14="http://schemas.microsoft.com/office/drawing/2010/main" val="0"/>
                               </a:ext>
                               <a:ext uri="{96DAC541-7B7A-43D3-8B79-37D633B846F1}">
-                                <asvg:svgBlip xmlns:asvg="http://schemas.microsoft.com/office/drawing/2016/SVG/main" r:embed="rId12"/>
+                                <asvg:svgBlip xmlns:asvg="http://schemas.microsoft.com/office/drawing/2016/SVG/main" r:embed="rId14"/>
                               </a:ext>
                             </a:extLst>
                           </a:blip>
@@ -609,13 +645,13 @@
                           </pic:cNvPicPr>
                         </pic:nvPicPr>
                         <pic:blipFill>
-                          <a:blip r:embed="rId13">
+                          <a:blip r:embed="rId15">
                             <a:extLst>
                               <a:ext uri="{28A0092B-C50C-407E-A947-70E740481C1C}">
                                 <a14:useLocalDpi xmlns:a14="http://schemas.microsoft.com/office/drawing/2010/main" val="0"/>
                               </a:ext>
                               <a:ext uri="{96DAC541-7B7A-43D3-8B79-37D633B846F1}">
-                                <asvg:svgBlip xmlns:asvg="http://schemas.microsoft.com/office/drawing/2016/SVG/main" r:embed="rId14"/>
+                                <asvg:svgBlip xmlns:asvg="http://schemas.microsoft.com/office/drawing/2016/SVG/main" r:embed="rId16"/>
                               </a:ext>
                             </a:extLst>
                           </a:blip>
@@ -641,13 +677,13 @@
                           </pic:cNvPicPr>
                         </pic:nvPicPr>
                         <pic:blipFill>
-                          <a:blip r:embed="rId15">
+                          <a:blip r:embed="rId17">
                             <a:extLst>
                               <a:ext uri="{28A0092B-C50C-407E-A947-70E740481C1C}">
                                 <a14:useLocalDpi xmlns:a14="http://schemas.microsoft.com/office/drawing/2010/main" val="0"/>
                               </a:ext>
                               <a:ext uri="{96DAC541-7B7A-43D3-8B79-37D633B846F1}">
-                                <asvg:svgBlip xmlns:asvg="http://schemas.microsoft.com/office/drawing/2016/SVG/main" r:embed="rId16"/>
+                                <asvg:svgBlip xmlns:asvg="http://schemas.microsoft.com/office/drawing/2016/SVG/main" r:embed="rId18"/>
                               </a:ext>
                             </a:extLst>
                           </a:blip>
@@ -673,10 +709,10 @@
                           </pic:cNvPicPr>
                         </pic:nvPicPr>
                         <pic:blipFill>
-                          <a:blip r:embed="rId17">
+                          <a:blip r:embed="rId19">
                             <a:extLst>
                               <a:ext uri="{96DAC541-7B7A-43D3-8B79-37D633B846F1}">
-                                <asvg:svgBlip xmlns:asvg="http://schemas.microsoft.com/office/drawing/2016/SVG/main" r:embed="rId18"/>
+                                <asvg:svgBlip xmlns:asvg="http://schemas.microsoft.com/office/drawing/2016/SVG/main" r:embed="rId20"/>
                               </a:ext>
                             </a:extLst>
                           </a:blip>
@@ -728,16 +764,16 @@
                   <o:lock v:ext="edit" aspectratio="t"/>
                 </v:shapetype>
                 <v:shape id="Graphic 30" o:spid="_x0000_s1027" type="#_x0000_t75" style="position:absolute;width:2622;height:2622;visibility:visible;mso-wrap-style:square" o:gfxdata="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">
-                  <v:imagedata r:id="rId19" o:title=""/>
+                  <v:imagedata r:id="rId21" o:title=""/>
                 </v:shape>
                 <v:shape id="Graphic 31" o:spid="_x0000_s1028" type="#_x0000_t75" style="position:absolute;top:7620;width:2622;height:2622;visibility:visible;mso-wrap-style:square" o:gfxdata="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">
-                  <v:imagedata r:id="rId20" o:title=""/>
+                  <v:imagedata r:id="rId22" o:title=""/>
                 </v:shape>
                 <v:shape id="Graphic 34" o:spid="_x0000_s1029" type="#_x0000_t75" style="position:absolute;top:3810;width:2622;height:2622;visibility:visible;mso-wrap-style:square" o:gfxdata="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">
-                  <v:imagedata r:id="rId21" o:title=""/>
+                  <v:imagedata r:id="rId23" o:title=""/>
                 </v:shape>
                 <v:shape id="Graphic 40" o:spid="_x0000_s1030" type="#_x0000_t75" style="position:absolute;left:11;top:11334;width:2600;height:2623;visibility:visible;mso-wrap-style:square" o:gfxdata="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">
-                  <v:imagedata r:id="rId22" o:title=""/>
+                  <v:imagedata r:id="rId24" o:title=""/>
                 </v:shape>
                 <w10:wrap anchorx="page" anchory="page"/>
                 <w10:anchorlock/>
@@ -945,10 +981,20 @@
                             <w:r>
                               <w:rPr>
                                 <w:rFonts w:ascii="Abadi ExtraLight" w:hAnsi="Abadi ExtraLight"/>
+                                <w:b/>
+                                <w:bCs/>
                                 <w:sz w:val="24"/>
                                 <w:szCs w:val="24"/>
                               </w:rPr>
-                              <w:t>Design &amp; UX:</w:t>
+                              <w:t>Design &amp; UX</w:t>
+                            </w:r>
+                            <w:r>
+                              <w:rPr>
+                                <w:rFonts w:ascii="Abadi ExtraLight" w:hAnsi="Abadi ExtraLight"/>
+                                <w:sz w:val="24"/>
+                                <w:szCs w:val="24"/>
+                              </w:rPr>
+                              <w:t>:</w:t>
                             </w:r>
                             <w:r>
                               <w:rPr>
@@ -1168,10 +1214,20 @@
                       <w:r>
                         <w:rPr>
                           <w:rFonts w:ascii="Abadi ExtraLight" w:hAnsi="Abadi ExtraLight"/>
+                          <w:b/>
+                          <w:bCs/>
                           <w:sz w:val="24"/>
                           <w:szCs w:val="24"/>
                         </w:rPr>
-                        <w:t>Design &amp; UX:</w:t>
+                        <w:t>Design &amp; UX</w:t>
+                      </w:r>
+                      <w:r>
+                        <w:rPr>
+                          <w:rFonts w:ascii="Abadi ExtraLight" w:hAnsi="Abadi ExtraLight"/>
+                          <w:sz w:val="24"/>
+                          <w:szCs w:val="24"/>
+                        </w:rPr>
+                        <w:t>:</w:t>
                       </w:r>
                       <w:r>
                         <w:rPr>
@@ -1301,7 +1357,7 @@
                                 <w:bCs/>
                               </w:rPr>
                             </w:pPr>
-                            <w:hyperlink r:id="rId23" w:history="1">
+                            <w:hyperlink r:id="rId25" w:history="1">
                               <w:r>
                                 <w:rPr>
                                   <w:rStyle w:val="Hyperlink"/>
@@ -1327,7 +1383,7 @@
                                 <w:rFonts w:ascii="Aptos Light" w:hAnsi="Aptos Light"/>
                               </w:rPr>
                             </w:pPr>
-                            <w:hyperlink r:id="rId24" w:history="1">
+                            <w:hyperlink r:id="rId26" w:history="1">
                               <w:r>
                                 <w:rPr>
                                   <w:rStyle w:val="Hyperlink"/>
@@ -1368,7 +1424,7 @@
                                 <w:rFonts w:ascii="Aptos Light" w:hAnsi="Aptos Light"/>
                               </w:rPr>
                             </w:pPr>
-                            <w:hyperlink r:id="rId25" w:history="1">
+                            <w:hyperlink r:id="rId27" w:history="1">
                               <w:r>
                                 <w:rPr>
                                   <w:rStyle w:val="Hyperlink"/>
@@ -1410,7 +1466,7 @@
                                 <w:rFonts w:ascii="Aptos Light" w:hAnsi="Aptos Light"/>
                               </w:rPr>
                             </w:pPr>
-                            <w:hyperlink r:id="rId26" w:history="1">
+                            <w:hyperlink r:id="rId28" w:history="1">
                               <w:r>
                                 <w:rPr>
                                   <w:rStyle w:val="Hyperlink"/>
@@ -1488,7 +1544,7 @@
                           <w:bCs/>
                         </w:rPr>
                       </w:pPr>
-                      <w:hyperlink r:id="rId27" w:history="1">
+                      <w:hyperlink r:id="rId29" w:history="1">
                         <w:r>
                           <w:rPr>
                             <w:rStyle w:val="Hyperlink"/>
@@ -1514,7 +1570,7 @@
                           <w:rFonts w:ascii="Aptos Light" w:hAnsi="Aptos Light"/>
                         </w:rPr>
                       </w:pPr>
-                      <w:hyperlink r:id="rId28" w:history="1">
+                      <w:hyperlink r:id="rId30" w:history="1">
                         <w:r>
                           <w:rPr>
                             <w:rStyle w:val="Hyperlink"/>
@@ -1555,7 +1611,7 @@
                           <w:rFonts w:ascii="Aptos Light" w:hAnsi="Aptos Light"/>
                         </w:rPr>
                       </w:pPr>
-                      <w:hyperlink r:id="rId29" w:history="1">
+                      <w:hyperlink r:id="rId31" w:history="1">
                         <w:r>
                           <w:rPr>
                             <w:rStyle w:val="Hyperlink"/>
@@ -1597,7 +1653,7 @@
                           <w:rFonts w:ascii="Aptos Light" w:hAnsi="Aptos Light"/>
                         </w:rPr>
                       </w:pPr>
-                      <w:hyperlink r:id="rId30" w:history="1">
+                      <w:hyperlink r:id="rId32" w:history="1">
                         <w:r>
                           <w:rPr>
                             <w:rStyle w:val="Hyperlink"/>
@@ -2724,12 +2780,48 @@
                             <w:r>
                               <w:t xml:space="preserve">Creative and detail-oriented </w:t>
                             </w:r>
+                            <w:proofErr w:type="spellStart"/>
+                            <w:proofErr w:type="gramStart"/>
                             <w:r>
                               <w:rPr>
                                 <w:b/>
                                 <w:bCs/>
                               </w:rPr>
-                              <w:t>Front-End Web Developer</w:t>
+                              <w:t>FullStack,Front</w:t>
+                            </w:r>
+                            <w:proofErr w:type="spellEnd"/>
+                            <w:proofErr w:type="gramEnd"/>
+                            <w:r>
+                              <w:rPr>
+                                <w:b/>
+                                <w:bCs/>
+                              </w:rPr>
+                              <w:t>-</w:t>
+                            </w:r>
+                            <w:proofErr w:type="spellStart"/>
+                            <w:proofErr w:type="gramStart"/>
+                            <w:r>
+                              <w:rPr>
+                                <w:b/>
+                                <w:bCs/>
+                              </w:rPr>
+                              <w:t>end,Back</w:t>
+                            </w:r>
+                            <w:proofErr w:type="spellEnd"/>
+                            <w:proofErr w:type="gramEnd"/>
+                            <w:r>
+                              <w:rPr>
+                                <w:b/>
+                                <w:bCs/>
+                              </w:rPr>
+                              <w:t>-end</w:t>
+                            </w:r>
+                            <w:r>
+                              <w:rPr>
+                                <w:b/>
+                                <w:bCs/>
+                              </w:rPr>
+                              <w:t xml:space="preserve"> Web Developer</w:t>
                             </w:r>
                             <w:r>
                               <w:t xml:space="preserve"> with experience building </w:t>
@@ -2818,12 +2910,48 @@
                       <w:r>
                         <w:t xml:space="preserve">Creative and detail-oriented </w:t>
                       </w:r>
+                      <w:proofErr w:type="spellStart"/>
+                      <w:proofErr w:type="gramStart"/>
                       <w:r>
                         <w:rPr>
                           <w:b/>
                           <w:bCs/>
                         </w:rPr>
-                        <w:t>Front-End Web Developer</w:t>
+                        <w:t>FullStack,Front</w:t>
+                      </w:r>
+                      <w:proofErr w:type="spellEnd"/>
+                      <w:proofErr w:type="gramEnd"/>
+                      <w:r>
+                        <w:rPr>
+                          <w:b/>
+                          <w:bCs/>
+                        </w:rPr>
+                        <w:t>-</w:t>
+                      </w:r>
+                      <w:proofErr w:type="spellStart"/>
+                      <w:proofErr w:type="gramStart"/>
+                      <w:r>
+                        <w:rPr>
+                          <w:b/>
+                          <w:bCs/>
+                        </w:rPr>
+                        <w:t>end,Back</w:t>
+                      </w:r>
+                      <w:proofErr w:type="spellEnd"/>
+                      <w:proofErr w:type="gramEnd"/>
+                      <w:r>
+                        <w:rPr>
+                          <w:b/>
+                          <w:bCs/>
+                        </w:rPr>
+                        <w:t>-end</w:t>
+                      </w:r>
+                      <w:r>
+                        <w:rPr>
+                          <w:b/>
+                          <w:bCs/>
+                        </w:rPr>
+                        <w:t xml:space="preserve"> Web Developer</w:t>
                       </w:r>
                       <w:r>
                         <w:t xml:space="preserve"> with experience building </w:t>
@@ -5026,6 +5154,7 @@
   <w:style w:type="character" w:default="1" w:styleId="DefaultParagraphFont">
     <w:name w:val="Default Paragraph Font"/>
     <w:uiPriority w:val="1"/>
+    <w:semiHidden/>
     <w:unhideWhenUsed/>
   </w:style>
   <w:style w:type="table" w:default="1" w:styleId="TableNormal">
@@ -5757,37 +5886,6 @@
 </file>
 
 <file path=customXml/item1.xml><?xml version="1.0" encoding="utf-8"?>
-<b:Sources xmlns:b="http://schemas.openxmlformats.org/officeDocument/2006/bibliography" xmlns="http://schemas.openxmlformats.org/officeDocument/2006/bibliography" SelectedStyle="/APASixthEditionOfficeOnline.xsl" StyleName="APA"/>
-</file>
-
-<file path=customXml/item2.xml><?xml version="1.0" encoding="utf-8"?>
-<p:properties xmlns:p="http://schemas.microsoft.com/office/2006/metadata/properties" xmlns:xsi="http://www.w3.org/2001/XMLSchema-instance" xmlns:pc="http://schemas.microsoft.com/office/infopath/2007/PartnerControls">
-  <documentManagement>
-    <_ip_UnifiedCompliancePolicyUIAction xmlns="http://schemas.microsoft.com/sharepoint/v3" xsi:nil="true"/>
-    <_ip_UnifiedCompliancePolicyProperties xmlns="http://schemas.microsoft.com/sharepoint/v3" xsi:nil="true"/>
-    <TaxCatchAll xmlns="230e9df3-be65-4c73-a93b-d1236ebd677e" xsi:nil="true"/>
-    <ImageTagsTaxHTField xmlns="71af3243-3dd4-4a8d-8c0d-dd76da1f02a5">
-      <Terms xmlns="http://schemas.microsoft.com/office/infopath/2007/PartnerControls"/>
-    </ImageTagsTaxHTField>
-    <Image xmlns="71af3243-3dd4-4a8d-8c0d-dd76da1f02a5">
-      <Url xsi:nil="true"/>
-      <Description xsi:nil="true"/>
-    </Image>
-    <Status xmlns="71af3243-3dd4-4a8d-8c0d-dd76da1f02a5">Not started</Status>
-    <Background xmlns="71af3243-3dd4-4a8d-8c0d-dd76da1f02a5">false</Background>
-    <MediaServiceKeyPoints xmlns="71af3243-3dd4-4a8d-8c0d-dd76da1f02a5" xsi:nil="true"/>
-    <SharedWithUsers xmlns="16c05727-aa75-4e4a-9b5f-8a80a1165891">
-      <UserInfo>
-        <DisplayName/>
-        <AccountId xsi:nil="true"/>
-        <AccountType/>
-      </UserInfo>
-    </SharedWithUsers>
-  </documentManagement>
-</p:properties>
-</file>
-
-<file path=customXml/item3.xml><?xml version="1.0" encoding="utf-8"?>
 <ct:contentTypeSchema xmlns:ct="http://schemas.microsoft.com/office/2006/metadata/contentType" xmlns:ma="http://schemas.microsoft.com/office/2006/metadata/properties/metaAttributes" ct:_="" ma:_="" ma:contentTypeName="Document" ma:contentTypeID="0x01010079F111ED35F8CC479449609E8A0923A6" ma:contentTypeVersion="30" ma:contentTypeDescription="Create a new document." ma:contentTypeScope="" ma:versionID="cec0622158e8f13124e9e8fd4de31bd1">
   <xsd:schema xmlns:xsd="http://www.w3.org/2001/XMLSchema" xmlns:xs="http://www.w3.org/2001/XMLSchema" xmlns:p="http://schemas.microsoft.com/office/2006/metadata/properties" xmlns:ns1="http://schemas.microsoft.com/sharepoint/v3" xmlns:ns2="71af3243-3dd4-4a8d-8c0d-dd76da1f02a5" xmlns:ns3="16c05727-aa75-4e4a-9b5f-8a80a1165891" xmlns:ns4="230e9df3-be65-4c73-a93b-d1236ebd677e" targetNamespace="http://schemas.microsoft.com/office/2006/metadata/properties" ma:root="true" ma:fieldsID="3b52f30ab005d15df08657af532e6e38" ns1:_="" ns2:_="" ns3:_="" ns4:_="">
     <xsd:import namespace="http://schemas.microsoft.com/sharepoint/v3"/>
@@ -6105,6 +6203,37 @@
 </ct:contentTypeSchema>
 </file>
 
+<file path=customXml/item2.xml><?xml version="1.0" encoding="utf-8"?>
+<p:properties xmlns:p="http://schemas.microsoft.com/office/2006/metadata/properties" xmlns:xsi="http://www.w3.org/2001/XMLSchema-instance" xmlns:pc="http://schemas.microsoft.com/office/infopath/2007/PartnerControls">
+  <documentManagement>
+    <_ip_UnifiedCompliancePolicyUIAction xmlns="http://schemas.microsoft.com/sharepoint/v3" xsi:nil="true"/>
+    <_ip_UnifiedCompliancePolicyProperties xmlns="http://schemas.microsoft.com/sharepoint/v3" xsi:nil="true"/>
+    <TaxCatchAll xmlns="230e9df3-be65-4c73-a93b-d1236ebd677e" xsi:nil="true"/>
+    <ImageTagsTaxHTField xmlns="71af3243-3dd4-4a8d-8c0d-dd76da1f02a5">
+      <Terms xmlns="http://schemas.microsoft.com/office/infopath/2007/PartnerControls"/>
+    </ImageTagsTaxHTField>
+    <Image xmlns="71af3243-3dd4-4a8d-8c0d-dd76da1f02a5">
+      <Url xsi:nil="true"/>
+      <Description xsi:nil="true"/>
+    </Image>
+    <Status xmlns="71af3243-3dd4-4a8d-8c0d-dd76da1f02a5">Not started</Status>
+    <Background xmlns="71af3243-3dd4-4a8d-8c0d-dd76da1f02a5">false</Background>
+    <MediaServiceKeyPoints xmlns="71af3243-3dd4-4a8d-8c0d-dd76da1f02a5" xsi:nil="true"/>
+    <SharedWithUsers xmlns="16c05727-aa75-4e4a-9b5f-8a80a1165891">
+      <UserInfo>
+        <DisplayName/>
+        <AccountId xsi:nil="true"/>
+        <AccountType/>
+      </UserInfo>
+    </SharedWithUsers>
+  </documentManagement>
+</p:properties>
+</file>
+
+<file path=customXml/item3.xml><?xml version="1.0" encoding="utf-8"?>
+<b:Sources xmlns:b="http://schemas.openxmlformats.org/officeDocument/2006/bibliography" xmlns="http://schemas.openxmlformats.org/officeDocument/2006/bibliography" SelectedStyle="/APASixthEditionOfficeOnline.xsl" StyleName="APA"/>
+</file>
+
 <file path=customXml/item4.xml><?xml version="1.0" encoding="utf-8"?>
 <?mso-contentType ?>
 <FormTemplates xmlns="http://schemas.microsoft.com/sharepoint/v3/contenttype/forms">
@@ -6115,27 +6244,6 @@
 </file>
 
 <file path=customXml/itemProps1.xml><?xml version="1.0" encoding="utf-8"?>
-<ds:datastoreItem xmlns:ds="http://schemas.openxmlformats.org/officeDocument/2006/customXml" ds:itemID="{9C3942B8-33D5-A34E-AD39-9A1465CFDE49}">
-  <ds:schemaRefs>
-    <ds:schemaRef ds:uri="http://schemas.openxmlformats.org/officeDocument/2006/bibliography"/>
-  </ds:schemaRefs>
-</ds:datastoreItem>
-</file>
-
-<file path=customXml/itemProps2.xml><?xml version="1.0" encoding="utf-8"?>
-<ds:datastoreItem xmlns:ds="http://schemas.openxmlformats.org/officeDocument/2006/customXml" ds:itemID="{F5B7E80E-B027-412A-8CD3-97202D0362C6}">
-  <ds:schemaRefs>
-    <ds:schemaRef ds:uri="http://schemas.microsoft.com/office/2006/metadata/properties"/>
-    <ds:schemaRef ds:uri="http://schemas.microsoft.com/office/infopath/2007/PartnerControls"/>
-    <ds:schemaRef ds:uri="http://schemas.microsoft.com/sharepoint/v3"/>
-    <ds:schemaRef ds:uri="230e9df3-be65-4c73-a93b-d1236ebd677e"/>
-    <ds:schemaRef ds:uri="71af3243-3dd4-4a8d-8c0d-dd76da1f02a5"/>
-    <ds:schemaRef ds:uri="16c05727-aa75-4e4a-9b5f-8a80a1165891"/>
-  </ds:schemaRefs>
-</ds:datastoreItem>
-</file>
-
-<file path=customXml/itemProps3.xml><?xml version="1.0" encoding="utf-8"?>
 <ds:datastoreItem xmlns:ds="http://schemas.openxmlformats.org/officeDocument/2006/customXml" ds:itemID="{F4F20522-1F3E-4254-B83A-DAAEAC6AB140}">
   <ds:schemaRefs>
     <ds:schemaRef ds:uri="http://schemas.microsoft.com/office/2006/metadata/contentType"/>
@@ -6156,6 +6264,27 @@
 </ds:datastoreItem>
 </file>
 
+<file path=customXml/itemProps2.xml><?xml version="1.0" encoding="utf-8"?>
+<ds:datastoreItem xmlns:ds="http://schemas.openxmlformats.org/officeDocument/2006/customXml" ds:itemID="{F5B7E80E-B027-412A-8CD3-97202D0362C6}">
+  <ds:schemaRefs>
+    <ds:schemaRef ds:uri="http://schemas.microsoft.com/office/2006/metadata/properties"/>
+    <ds:schemaRef ds:uri="http://schemas.microsoft.com/office/infopath/2007/PartnerControls"/>
+    <ds:schemaRef ds:uri="http://schemas.microsoft.com/sharepoint/v3"/>
+    <ds:schemaRef ds:uri="230e9df3-be65-4c73-a93b-d1236ebd677e"/>
+    <ds:schemaRef ds:uri="71af3243-3dd4-4a8d-8c0d-dd76da1f02a5"/>
+    <ds:schemaRef ds:uri="16c05727-aa75-4e4a-9b5f-8a80a1165891"/>
+  </ds:schemaRefs>
+</ds:datastoreItem>
+</file>
+
+<file path=customXml/itemProps3.xml><?xml version="1.0" encoding="utf-8"?>
+<ds:datastoreItem xmlns:ds="http://schemas.openxmlformats.org/officeDocument/2006/customXml" ds:itemID="{9C3942B8-33D5-A34E-AD39-9A1465CFDE49}">
+  <ds:schemaRefs>
+    <ds:schemaRef ds:uri="http://schemas.openxmlformats.org/officeDocument/2006/bibliography"/>
+  </ds:schemaRefs>
+</ds:datastoreItem>
+</file>
+
 <file path=customXml/itemProps4.xml><?xml version="1.0" encoding="utf-8"?>
 <ds:datastoreItem xmlns:ds="http://schemas.openxmlformats.org/officeDocument/2006/customXml" ds:itemID="{1F9CDDB5-3763-4C0E-B2FC-4A0855874146}">
   <ds:schemaRefs>

</xml_diff>